<commit_message>
Added TEO, modified the thesis.
</commit_message>
<xml_diff>
--- a/diploma_ОТ.docx
+++ b/diploma_ОТ.docx
@@ -758,7 +758,7 @@
           <w:sz w:val="28"/>
           <w:szCs w:val="28"/>
         </w:rPr>
-        <w:t>7</w:t>
+        <w:t>11</w:t>
       </w:r>
       <w:r>
         <w:rPr>
@@ -797,7 +797,7 @@
           <w:sz w:val="28"/>
           <w:szCs w:val="28"/>
         </w:rPr>
-        <w:t>8</w:t>
+        <w:t>12</w:t>
       </w:r>
       <w:r>
         <w:rPr>
@@ -850,14 +850,22 @@
           <w:sz w:val="28"/>
           <w:szCs w:val="28"/>
         </w:rPr>
-        <w:t xml:space="preserve"> интенсивную и темповую напряженность; неспецифическая – определяется процессом деятельности и подразделяется на информационную, энергетически-силовую, мотивационную, например, напряженность ответственности, опасности и напряженность труда, обусловленную нерациональным режимом труда и отдыха, условиями обитаемости на рабочем месте. В качестве критериев напряженности умственной работы используются величины физиологических и психофизиологических показателей, к которым относятся: частота слияния световых мельканий; максимальный темп двигательных реакций; время простой и сложной сенсомоторных реакций; концентрация, распределение внимания и объема памяти [</w:t>
-      </w:r>
-      <w:r>
-        <w:rPr>
-          <w:sz w:val="28"/>
-          <w:szCs w:val="28"/>
-        </w:rPr>
-        <w:t>8</w:t>
+        <w:t xml:space="preserve"> интенсивную и темповую напряженность; неспецифическая – определяется процессом деятельности и подразделяется на информационную, энергетически-силовую, мотивационную, например, напряженность ответственности, опасности и напряженность труда, обусловленную нерациональным режимом труда и отдыха, условиями обитаемости на рабочем месте. В качестве критериев напряженности умственной работы используются величины физиологических и психофизиологических показателей, к которым относятся: частота слияния световых мельканий; максимальный темп двигательных реакций; время простой и сложной </w:t>
+      </w:r>
+      <w:r>
+        <w:rPr>
+          <w:sz w:val="28"/>
+          <w:szCs w:val="28"/>
+        </w:rPr>
+        <w:lastRenderedPageBreak/>
+        <w:t>сенсомоторных реакций; концентрация, распределение внимания и объема памяти [</w:t>
+      </w:r>
+      <w:r>
+        <w:rPr>
+          <w:sz w:val="28"/>
+          <w:szCs w:val="28"/>
+        </w:rPr>
+        <w:t>12</w:t>
       </w:r>
       <w:r>
         <w:rPr>
@@ -882,7 +890,6 @@
           <w:sz w:val="28"/>
           <w:szCs w:val="28"/>
         </w:rPr>
-        <w:lastRenderedPageBreak/>
         <w:t xml:space="preserve">По значениям наблюдаемых физиологических и </w:t>
       </w:r>
       <w:r>
@@ -1232,7 +1239,15 @@
           <w:sz w:val="28"/>
           <w:szCs w:val="28"/>
         </w:rPr>
-        <w:t xml:space="preserve"> в воздухе; пониженное содержание отрицательных </w:t>
+        <w:t xml:space="preserve"> в </w:t>
+      </w:r>
+      <w:r>
+        <w:rPr>
+          <w:sz w:val="28"/>
+          <w:szCs w:val="28"/>
+        </w:rPr>
+        <w:lastRenderedPageBreak/>
+        <w:t xml:space="preserve">воздухе; пониженное содержание отрицательных </w:t>
       </w:r>
       <w:proofErr w:type="spellStart"/>
       <w:r>
@@ -1256,22 +1271,21 @@
           <w:sz w:val="28"/>
           <w:szCs w:val="28"/>
         </w:rPr>
-        <w:t xml:space="preserve"> повышенная или пониженная температура и влажность воздуха; повышенные </w:t>
-      </w:r>
-      <w:r>
-        <w:rPr>
-          <w:sz w:val="28"/>
-          <w:szCs w:val="28"/>
-        </w:rPr>
-        <w:lastRenderedPageBreak/>
-        <w:t>уровни запыленности воздуха вокруг рабочего места; повышенное напряжение в электрической цепи, замыкание которой может произойти через тело человека; повышенная или пониженная подвижность воздуха [</w:t>
-      </w:r>
-      <w:r>
-        <w:rPr>
-          <w:sz w:val="28"/>
-          <w:szCs w:val="28"/>
-        </w:rPr>
-        <w:t>10</w:t>
+        <w:t xml:space="preserve"> повышенная или пониженная температура и влажность воздуха; повышенные уровни запыленности воздуха вокруг рабочего места; повышенное напряжение в электрической цепи, замыкание которой может произойти через тело человека; повышенная или пониженная подвижность воздуха [</w:t>
+      </w:r>
+      <w:r>
+        <w:rPr>
+          <w:sz w:val="28"/>
+          <w:szCs w:val="28"/>
+        </w:rPr>
+        <w:t>1</w:t>
+      </w:r>
+      <w:r>
+        <w:rPr>
+          <w:sz w:val="28"/>
+          <w:szCs w:val="28"/>
+        </w:rPr>
+        <w:t>4</w:t>
       </w:r>
       <w:r>
         <w:rPr>
@@ -1468,7 +1482,21 @@
           <w:sz w:val="28"/>
           <w:szCs w:val="28"/>
         </w:rPr>
-        <w:t>краска помещений и мебели должна способствовать  созданию  благоприятных условий для зрительного восприятия, хорошего настроения. Для защиты от избыточной яркости окон могут быть применены  шторы  и  экраны [23]. Так же в зависимости от ориентации окон рекомендуется следующая окраска  стен  и пола:</w:t>
+        <w:t>краска помещений и мебели должна способствовать  созданию  благоприятных условий для зрительного восприятия, хорошего настроения. Для защиты от избыточной яркости окон могут быть применены  шторы  и  экраны [</w:t>
+      </w:r>
+      <w:r>
+        <w:rPr>
+          <w:sz w:val="28"/>
+          <w:szCs w:val="28"/>
+        </w:rPr>
+        <w:t>15</w:t>
+      </w:r>
+      <w:r>
+        <w:rPr>
+          <w:sz w:val="28"/>
+          <w:szCs w:val="28"/>
+        </w:rPr>
+        <w:t>]. Так же в зависимости от ориентации окон рекомендуется следующая окраска  стен  и пола:</w:t>
       </w:r>
     </w:p>
     <w:p>
@@ -1668,6 +1696,7 @@
           <w:sz w:val="28"/>
           <w:szCs w:val="28"/>
         </w:rPr>
+        <w:lastRenderedPageBreak/>
         <w:t xml:space="preserve">Необходимо </w:t>
       </w:r>
       <w:r>
@@ -1684,16 +1713,7 @@
           <w:sz w:val="28"/>
           <w:szCs w:val="28"/>
         </w:rPr>
-        <w:t xml:space="preserve">отметить, что в кабинете применяется комбинированное освещение: естественное обеспечивается двумя окнами, а </w:t>
-      </w:r>
-      <w:r>
-        <w:rPr>
-          <w:rFonts w:ascii="Times New Roman" w:hAnsi="Times New Roman"/>
-          <w:sz w:val="28"/>
-          <w:szCs w:val="28"/>
-        </w:rPr>
-        <w:lastRenderedPageBreak/>
-        <w:t>искусственное – лампами. Заявленная общая освеще</w:t>
+        <w:t>отметить, что в кабинете применяется комбинированное освещение: естественное обеспечивается двумя окнами, а искусственное – лампами. Заявленная общая освеще</w:t>
       </w:r>
       <w:r>
         <w:rPr>
@@ -3551,7 +3571,6 @@
           <w:rFonts w:ascii="Times New Roman" w:hAnsi="Times New Roman"/>
           <w:sz w:val="28"/>
           <w:szCs w:val="28"/>
-          <w:lang w:val="en-US"/>
         </w:rPr>
         <w:t>4</w:t>
       </w:r>
@@ -5407,7 +5426,21 @@
           <w:sz w:val="28"/>
           <w:szCs w:val="28"/>
         </w:rPr>
-        <w:t>[9]</w:t>
+        <w:t>[</w:t>
+      </w:r>
+      <w:r>
+        <w:rPr>
+          <w:sz w:val="28"/>
+          <w:szCs w:val="28"/>
+        </w:rPr>
+        <w:t>13</w:t>
+      </w:r>
+      <w:r>
+        <w:rPr>
+          <w:sz w:val="28"/>
+          <w:szCs w:val="28"/>
+        </w:rPr>
+        <w:t>]</w:t>
       </w:r>
       <w:r>
         <w:rPr>
@@ -5642,7 +5675,7 @@
           <w:sz w:val="28"/>
           <w:szCs w:val="28"/>
         </w:rPr>
-        <w:t>9</w:t>
+        <w:t>13</w:t>
       </w:r>
       <w:r>
         <w:rPr>
@@ -7063,7 +7096,7 @@
 </file>
 
 <file path=customXml/itemProps1.xml><?xml version="1.0" encoding="utf-8"?>
-<ds:datastoreItem xmlns:ds="http://schemas.openxmlformats.org/officeDocument/2006/customXml" ds:itemID="{2FF4AB40-F0F4-447B-8D54-9BF9972F2DF2}">
+<ds:datastoreItem xmlns:ds="http://schemas.openxmlformats.org/officeDocument/2006/customXml" ds:itemID="{0A0D9497-12B9-4D20-A66F-752A227F2AE1}">
   <ds:schemaRefs>
     <ds:schemaRef ds:uri="http://schemas.openxmlformats.org/officeDocument/2006/bibliography"/>
   </ds:schemaRefs>

</xml_diff>